<commit_message>
adicion documento de modelos entidad relacion
</commit_message>
<xml_diff>
--- a/Documentos/VendedoresInformales.docx
+++ b/Documentos/VendedoresInformales.docx
@@ -412,8 +412,6 @@
         </w:rPr>
         <w:t>Camilo Gutierrez</w:t>
       </w:r>
-      <w:bookmarkStart w:id="0" w:name="_GoBack"/>
-      <w:bookmarkEnd w:id="0"/>
     </w:p>
     <w:p>
       <w:pPr>
@@ -506,8 +504,66 @@
           <w:sz w:val="24"/>
           <w:szCs w:val="24"/>
         </w:rPr>
-        <w:t>¿Cómo podemos incrementar el sentido de pertenencia de los vendedores ambulantes hacia el espacio público de la localidad?</w:t>
-      </w:r>
+        <w:t xml:space="preserve">Ayudar al manejo de las ventas </w:t>
+      </w:r>
+      <w:r>
+        <w:rPr>
+          <w:rFonts w:ascii="Arial" w:hAnsi="Arial" w:cs="Arial"/>
+          <w:sz w:val="24"/>
+          <w:szCs w:val="24"/>
+        </w:rPr>
+        <w:t>informales,</w:t>
+      </w:r>
+      <w:r>
+        <w:rPr>
+          <w:rFonts w:ascii="Arial" w:hAnsi="Arial" w:cs="Arial"/>
+          <w:sz w:val="24"/>
+          <w:szCs w:val="24"/>
+        </w:rPr>
+        <w:t xml:space="preserve"> mediante la sistematización amigable de los </w:t>
+      </w:r>
+      <w:r>
+        <w:rPr>
+          <w:rFonts w:ascii="Arial" w:hAnsi="Arial" w:cs="Arial"/>
+          <w:sz w:val="24"/>
+          <w:szCs w:val="24"/>
+        </w:rPr>
+        <w:t>módulos</w:t>
+      </w:r>
+      <w:r>
+        <w:rPr>
+          <w:rFonts w:ascii="Arial" w:hAnsi="Arial" w:cs="Arial"/>
+          <w:sz w:val="24"/>
+          <w:szCs w:val="24"/>
+        </w:rPr>
+        <w:t xml:space="preserve"> </w:t>
+      </w:r>
+      <w:r>
+        <w:rPr>
+          <w:rFonts w:ascii="Arial" w:hAnsi="Arial" w:cs="Arial"/>
+          <w:sz w:val="24"/>
+          <w:szCs w:val="24"/>
+        </w:rPr>
+        <w:t>disponibles por el distrito</w:t>
+      </w:r>
+      <w:r>
+        <w:rPr>
+          <w:rFonts w:ascii="Arial" w:hAnsi="Arial" w:cs="Arial"/>
+          <w:sz w:val="24"/>
+          <w:szCs w:val="24"/>
+        </w:rPr>
+        <w:t xml:space="preserve"> </w:t>
+      </w:r>
+      <w:r>
+        <w:rPr>
+          <w:rFonts w:ascii="Arial" w:hAnsi="Arial" w:cs="Arial"/>
+          <w:sz w:val="24"/>
+          <w:szCs w:val="24"/>
+        </w:rPr>
+        <w:t>a los vendedores informales.</w:t>
+      </w:r>
+      <w:bookmarkStart w:id="0" w:name="_GoBack"/>
+      <w:bookmarkEnd w:id="0"/>
     </w:p>
     <w:p>
       <w:pPr>
@@ -3085,7 +3141,7 @@
 </file>
 
 <file path=customXml/itemProps1.xml><?xml version="1.0" encoding="utf-8"?>
-<ds:datastoreItem xmlns:ds="http://schemas.openxmlformats.org/officeDocument/2006/customXml" ds:itemID="{2A344CA3-2C03-419F-8A67-9614A1646EF7}">
+<ds:datastoreItem xmlns:ds="http://schemas.openxmlformats.org/officeDocument/2006/customXml" ds:itemID="{A193663C-6230-4531-BA5C-5F1C3FFFEC12}">
   <ds:schemaRefs>
     <ds:schemaRef ds:uri="http://schemas.openxmlformats.org/officeDocument/2006/bibliography"/>
   </ds:schemaRefs>

</xml_diff>